<commit_message>
final report and hw5
</commit_message>
<xml_diff>
--- a/report2/report/Competition2.docx
+++ b/report2/report/Competition2.docx
@@ -195,13 +195,7 @@
         <w:rPr>
           <w:rFonts w:ascii="標楷體" w:eastAsia="標楷體" w:hAnsi="標楷體" w:hint="eastAsia"/>
         </w:rPr>
-        <w:t>IDF</w:t>
-      </w:r>
-      <w:r>
-        <w:rPr>
-          <w:rFonts w:ascii="標楷體" w:eastAsia="標楷體" w:hAnsi="標楷體" w:hint="eastAsia"/>
-        </w:rPr>
-        <w:t>(</w:t>
+        <w:t>IDF(</w:t>
       </w:r>
       <w:r>
         <w:rPr>
@@ -227,13 +221,7 @@
         <w:rPr>
           <w:rFonts w:ascii="標楷體" w:eastAsia="標楷體" w:hAnsi="標楷體" w:hint="eastAsia"/>
         </w:rPr>
-        <w:t>)</w:t>
-      </w:r>
-      <w:r>
-        <w:rPr>
-          <w:rFonts w:ascii="標楷體" w:eastAsia="標楷體" w:hAnsi="標楷體" w:hint="eastAsia"/>
-        </w:rPr>
-        <w:t>矩陣進行參數篩選，後利用</w:t>
+        <w:t>)矩陣進行參數篩選，後利用</w:t>
       </w:r>
       <w:r>
         <w:rPr>
@@ -275,13 +263,7 @@
         <w:rPr>
           <w:rFonts w:ascii="標楷體" w:eastAsia="標楷體" w:hAnsi="標楷體" w:hint="eastAsia"/>
         </w:rPr>
-        <w:t>進行分類</w:t>
-      </w:r>
-      <w:r>
-        <w:rPr>
-          <w:rFonts w:ascii="標楷體" w:eastAsia="標楷體" w:hAnsi="標楷體" w:hint="eastAsia"/>
-        </w:rPr>
-        <w:t>。</w:t>
+        <w:t>進行分類。</w:t>
       </w:r>
     </w:p>
     <w:p>
@@ -447,13 +429,7 @@
         <w:rPr>
           <w:rFonts w:ascii="標楷體" w:eastAsia="標楷體" w:hAnsi="標楷體" w:hint="eastAsia"/>
         </w:rPr>
-        <w:t>)</w:t>
-      </w:r>
-      <w:r>
-        <w:rPr>
-          <w:rFonts w:ascii="標楷體" w:eastAsia="標楷體" w:hAnsi="標楷體" w:hint="eastAsia"/>
-        </w:rPr>
-        <w:t>方法主要利用一資料集</w:t>
+        <w:t>)方法主要利用一資料集</w:t>
       </w:r>
       <w:proofErr w:type="gramStart"/>
       <w:r>
@@ -606,13 +582,7 @@
         <w:rPr>
           <w:rFonts w:ascii="標楷體" w:eastAsia="標楷體" w:hAnsi="標楷體" w:hint="eastAsia"/>
         </w:rPr>
-        <w:t>歸</w:t>
-      </w:r>
-      <w:r>
-        <w:rPr>
-          <w:rFonts w:ascii="標楷體" w:eastAsia="標楷體" w:hAnsi="標楷體" w:hint="eastAsia"/>
-        </w:rPr>
-        <w:t>模型</w:t>
+        <w:t>歸模型</w:t>
       </w:r>
       <w:r>
         <w:rPr>
@@ -628,7 +598,7 @@
         <w:ind w:leftChars="0" w:left="1320"/>
         <w:jc w:val="both"/>
         <w:rPr>
-          <w:rFonts w:ascii="標楷體" w:eastAsia="標楷體" w:hAnsi="標楷體" w:hint="eastAsia"/>
+          <w:rFonts w:ascii="標楷體" w:eastAsia="標楷體" w:hAnsi="標楷體"/>
         </w:rPr>
       </w:pPr>
       <w:r>
@@ -974,7 +944,7 @@
       <w:pPr>
         <w:widowControl/>
         <w:rPr>
-          <w:rFonts w:ascii="標楷體" w:eastAsia="標楷體" w:hAnsi="標楷體" w:hint="eastAsia"/>
+          <w:rFonts w:ascii="標楷體" w:eastAsia="標楷體" w:hAnsi="標楷體"/>
         </w:rPr>
       </w:pPr>
       <w:r>
@@ -995,7 +965,7 @@
         <w:ind w:leftChars="0" w:left="482" w:hanging="482"/>
         <w:jc w:val="both"/>
         <w:rPr>
-          <w:rFonts w:ascii="標楷體" w:eastAsia="標楷體" w:hAnsi="標楷體" w:hint="eastAsia"/>
+          <w:rFonts w:ascii="標楷體" w:eastAsia="標楷體" w:hAnsi="標楷體"/>
           <w:b/>
         </w:rPr>
       </w:pPr>
@@ -1668,6 +1638,53 @@
         </w:rPr>
         <w:t>。</w:t>
       </w:r>
+    </w:p>
+    <w:p>
+      <w:pPr>
+        <w:widowControl/>
+        <w:rPr>
+          <w:rFonts w:ascii="標楷體" w:eastAsia="標楷體" w:hAnsi="標楷體"/>
+        </w:rPr>
+      </w:pPr>
+    </w:p>
+    <w:p>
+      <w:pPr>
+        <w:widowControl/>
+        <w:rPr>
+          <w:rFonts w:ascii="標楷體" w:eastAsia="標楷體" w:hAnsi="標楷體"/>
+        </w:rPr>
+      </w:pPr>
+      <w:proofErr w:type="spellStart"/>
+      <w:r>
+        <w:rPr>
+          <w:rFonts w:ascii="標楷體" w:eastAsia="標楷體" w:hAnsi="標楷體"/>
+        </w:rPr>
+        <w:t>Github</w:t>
+      </w:r>
+      <w:proofErr w:type="spellEnd"/>
+      <w:r>
+        <w:rPr>
+          <w:rFonts w:ascii="標楷體" w:eastAsia="標楷體" w:hAnsi="標楷體"/>
+        </w:rPr>
+        <w:t xml:space="preserve"> url:</w:t>
+      </w:r>
+    </w:p>
+    <w:p>
+      <w:pPr>
+        <w:widowControl/>
+        <w:rPr>
+          <w:rFonts w:ascii="標楷體" w:eastAsia="標楷體" w:hAnsi="標楷體"/>
+        </w:rPr>
+      </w:pPr>
+      <w:hyperlink r:id="rId9" w:history="1">
+        <w:r>
+          <w:rPr>
+            <w:rStyle w:val="a4"/>
+            <w:rFonts w:ascii="標楷體" w:eastAsia="標楷體" w:hAnsi="標楷體"/>
+          </w:rPr>
+          <w:t>https://github.com/isthereanyusernameNOTtaken/data_sciense/tree/master/report2</w:t>
+        </w:r>
+      </w:hyperlink>
     </w:p>
     <w:p>
       <w:pPr>
@@ -2827,6 +2844,7 @@
   <w:style w:type="character" w:default="1" w:styleId="a0">
     <w:name w:val="Default Paragraph Font"/>
     <w:uiPriority w:val="1"/>
+    <w:semiHidden/>
     <w:unhideWhenUsed/>
   </w:style>
   <w:style w:type="table" w:default="1" w:styleId="a1">
@@ -2864,7 +2882,6 @@
     <w:name w:val="Hyperlink"/>
     <w:basedOn w:val="a0"/>
     <w:uiPriority w:val="99"/>
-    <w:semiHidden/>
     <w:unhideWhenUsed/>
     <w:rsid w:val="005D2BBB"/>
     <w:rPr>
@@ -3157,7 +3174,7 @@
 </file>
 
 <file path=customXml/itemProps1.xml><?xml version="1.0" encoding="utf-8"?>
-<ds:datastoreItem xmlns:ds="http://schemas.openxmlformats.org/officeDocument/2006/customXml" ds:itemID="{EB895835-5B2B-4D35-B586-28307665AF39}">
+<ds:datastoreItem xmlns:ds="http://schemas.openxmlformats.org/officeDocument/2006/customXml" ds:itemID="{845D9D56-B39E-40C9-BC9D-92D1B7FACB08}">
   <ds:schemaRefs>
     <ds:schemaRef ds:uri="http://schemas.openxmlformats.org/officeDocument/2006/bibliography"/>
   </ds:schemaRefs>

</xml_diff>